<commit_message>
final doc changes done
</commit_message>
<xml_diff>
--- a/interpret.docx
+++ b/interpret.docx
@@ -457,15 +457,7 @@
         <w:spacing w:after="0"/>
       </w:pPr>
       <w:r>
-        <w:t xml:space="preserve">How:  `if __name__ == "__main__": </w:t>
-      </w:r>
-      <w:proofErr w:type="gramStart"/>
-      <w:r>
-        <w:t>main(</w:t>
-      </w:r>
-      <w:proofErr w:type="gramEnd"/>
-      <w:r>
-        <w:t>)`</w:t>
+        <w:t>How:  `if __name__ == "__main__": main()`</w:t>
       </w:r>
     </w:p>
     <w:p>
@@ -523,23 +515,7 @@
           <w:b/>
           <w:bCs/>
         </w:rPr>
-        <w:t xml:space="preserve">C. </w:t>
-      </w:r>
-      <w:proofErr w:type="gramStart"/>
-      <w:r>
-        <w:rPr>
-          <w:b/>
-          <w:bCs/>
-        </w:rPr>
-        <w:t>main(</w:t>
-      </w:r>
-      <w:proofErr w:type="gramEnd"/>
-      <w:r>
-        <w:rPr>
-          <w:b/>
-          <w:bCs/>
-        </w:rPr>
-        <w:t>) called</w:t>
+        <w:t>C. main() called</w:t>
       </w:r>
     </w:p>
     <w:p>
@@ -555,13 +531,8 @@
         <w:spacing w:after="0"/>
       </w:pPr>
       <w:r>
-        <w:t xml:space="preserve">How:  `def </w:t>
-      </w:r>
-      <w:proofErr w:type="gramStart"/>
-      <w:r>
-        <w:t>main():`</w:t>
-      </w:r>
-      <w:proofErr w:type="gramEnd"/>
+        <w:t>How:  `def main():`</w:t>
+      </w:r>
     </w:p>
     <w:p>
       <w:pPr>
@@ -597,31 +568,15 @@
         <w:spacing w:after="0"/>
       </w:pPr>
       <w:r>
-        <w:t xml:space="preserve">How:  `sim = </w:t>
-      </w:r>
-      <w:proofErr w:type="gramStart"/>
-      <w:r>
-        <w:t>MothEyeSimulator(</w:t>
-      </w:r>
-      <w:proofErr w:type="gramEnd"/>
-      <w:r>
-        <w:t>)`</w:t>
-      </w:r>
-    </w:p>
-    <w:p>
-      <w:pPr>
-        <w:spacing w:after="0"/>
-      </w:pPr>
-      <w:r>
-        <w:t>Function:  `</w:t>
-      </w:r>
-      <w:proofErr w:type="gramStart"/>
-      <w:r>
-        <w:t>MothEyeSimulator._</w:t>
-      </w:r>
-      <w:proofErr w:type="gramEnd"/>
-      <w:r>
-        <w:t>_init__`</w:t>
+        <w:t>How:  `sim = MothEyeSimulator()`</w:t>
+      </w:r>
+    </w:p>
+    <w:p>
+      <w:pPr>
+        <w:spacing w:after="0"/>
+      </w:pPr>
+      <w:r>
+        <w:t>Function:  `MothEyeSimulator.__init__`</w:t>
       </w:r>
     </w:p>
     <w:p>
@@ -664,15 +619,7 @@
         <w:t>m</w:t>
       </w:r>
       <w:r>
-        <w:t xml:space="preserve"> `Material('data/palik_silicon.csv</w:t>
-      </w:r>
-      <w:proofErr w:type="gramStart"/>
-      <w:r>
-        <w:t>')`</w:t>
-      </w:r>
-      <w:proofErr w:type="gramEnd"/>
-      <w:r>
-        <w:t xml:space="preserve">,  </w:t>
+        <w:t xml:space="preserve"> `Material('data/palik_silicon.csv')`,  </w:t>
       </w:r>
     </w:p>
     <w:p>
@@ -686,13 +633,8 @@
         <w:tab/>
       </w:r>
       <w:r>
-        <w:t xml:space="preserve"> `load_solar_spectrum('data/am1.5g.csv</w:t>
-      </w:r>
-      <w:proofErr w:type="gramStart"/>
-      <w:r>
-        <w:t>')`</w:t>
-      </w:r>
-      <w:proofErr w:type="gramEnd"/>
+        <w:t xml:space="preserve"> `load_solar_spectrum('data/am1.5g.csv')`</w:t>
+      </w:r>
     </w:p>
     <w:p>
       <w:pPr>
@@ -737,15 +679,7 @@
       </w:pPr>
       <w:r>
         <w:lastRenderedPageBreak/>
-        <w:t>How:  Inside `</w:t>
-      </w:r>
-      <w:proofErr w:type="gramStart"/>
-      <w:r>
-        <w:t>MothEyeSimulator._</w:t>
-      </w:r>
-      <w:proofErr w:type="gramEnd"/>
-      <w:r>
-        <w:t>_init__`</w:t>
+        <w:t>How:  Inside `MothEyeSimulator.__init__`</w:t>
       </w:r>
     </w:p>
     <w:p>
@@ -819,13 +753,8 @@
         <w:spacing w:after="0"/>
       </w:pPr>
       <w:r>
-        <w:t xml:space="preserve">How:  `results = </w:t>
-      </w:r>
-      <w:proofErr w:type="gramStart"/>
-      <w:r>
-        <w:t>{}`</w:t>
-      </w:r>
-      <w:proofErr w:type="gramEnd"/>
+        <w:t>How:  `results = {}`</w:t>
+      </w:r>
     </w:p>
     <w:p>
       <w:pPr>
@@ -898,21 +827,8 @@
         <w:spacing w:after="0"/>
       </w:pPr>
       <w:r>
-        <w:t>How:  `for config_name, config in optimization_</w:t>
-      </w:r>
-      <w:proofErr w:type="gramStart"/>
-      <w:r>
-        <w:t>configs.items</w:t>
-      </w:r>
-      <w:proofErr w:type="gramEnd"/>
-      <w:r>
-        <w:t>(</w:t>
-      </w:r>
-      <w:proofErr w:type="gramStart"/>
-      <w:r>
-        <w:t>):`</w:t>
-      </w:r>
-      <w:proofErr w:type="gramEnd"/>
+        <w:t>How:  `for config_name, config in optimization_configs.items():`</w:t>
+      </w:r>
     </w:p>
     <w:p>
       <w:pPr>
@@ -954,15 +870,7 @@
         <w:t xml:space="preserve">    </w:t>
       </w:r>
       <w:r>
-        <w:t>If `multi_objective_optimize`: `</w:t>
-      </w:r>
-      <w:proofErr w:type="gramStart"/>
-      <w:r>
-        <w:t>sim.multi</w:t>
-      </w:r>
-      <w:proofErr w:type="gramEnd"/>
-      <w:r>
-        <w:t xml:space="preserve">_objective_optimize(...)`  </w:t>
+        <w:t xml:space="preserve">If `multi_objective_optimize`: `sim.multi_objective_optimize(...)`  </w:t>
       </w:r>
     </w:p>
     <w:p>
@@ -976,15 +884,7 @@
         <w:tab/>
       </w:r>
       <w:r>
-        <w:t>If `advanced_optimize`: `</w:t>
-      </w:r>
-      <w:proofErr w:type="gramStart"/>
-      <w:r>
-        <w:t>sim.advanced</w:t>
-      </w:r>
-      <w:proofErr w:type="gramEnd"/>
-      <w:r>
-        <w:t>_optimize(...)`</w:t>
+        <w:t>If `advanced_optimize`: `sim.advanced_optimize(...)`</w:t>
       </w:r>
     </w:p>
     <w:p>
@@ -1058,15 +958,7 @@
         <w:spacing w:after="0"/>
       </w:pPr>
       <w:r>
-        <w:t>How:  `</w:t>
-      </w:r>
-      <w:proofErr w:type="gramStart"/>
-      <w:r>
-        <w:t>self._</w:t>
-      </w:r>
-      <w:proofErr w:type="gramEnd"/>
-      <w:r>
-        <w:t>validate_physical_constraints(params)`</w:t>
+        <w:t>How:  `self._validate_physical_constraints(params)`</w:t>
       </w:r>
     </w:p>
     <w:p>
@@ -1103,15 +995,7 @@
         <w:spacing w:after="0"/>
       </w:pPr>
       <w:r>
-        <w:t>How:  `</w:t>
-      </w:r>
-      <w:proofErr w:type="gramStart"/>
-      <w:r>
-        <w:t>self.multi</w:t>
-      </w:r>
-      <w:proofErr w:type="gramEnd"/>
-      <w:r>
-        <w:t>_objective_score(params)`</w:t>
+        <w:t>How:  `self.multi_objective_score(params)`</w:t>
       </w:r>
     </w:p>
     <w:p>
@@ -1128,15 +1012,7 @@
         <w:ind w:left="720"/>
       </w:pPr>
       <w:r>
-        <w:t xml:space="preserve">  weighted_reflectance: `</w:t>
-      </w:r>
-      <w:proofErr w:type="gramStart"/>
-      <w:r>
-        <w:t>self.weighted</w:t>
-      </w:r>
-      <w:proofErr w:type="gramEnd"/>
-      <w:r>
-        <w:t xml:space="preserve">_reflectance(params)`  </w:t>
+        <w:t xml:space="preserve">  weighted_reflectance: `self.weighted_reflectance(params)`  </w:t>
       </w:r>
     </w:p>
     <w:p>
@@ -1145,15 +1021,7 @@
         <w:ind w:left="720"/>
       </w:pPr>
       <w:r>
-        <w:t xml:space="preserve">  Calls `</w:t>
-      </w:r>
-      <w:proofErr w:type="gramStart"/>
-      <w:r>
-        <w:t>self.reflectance</w:t>
-      </w:r>
-      <w:proofErr w:type="gramEnd"/>
-      <w:r>
-        <w:t>(params)` (TMM, Bruggeman EMT, profile)</w:t>
+        <w:t xml:space="preserve">  Calls `self.reflectance(params)` (TMM, Bruggeman EMT, profile)</w:t>
       </w:r>
     </w:p>
     <w:p>
@@ -1162,15 +1030,7 @@
         <w:ind w:left="720"/>
       </w:pPr>
       <w:r>
-        <w:t xml:space="preserve">  angular performance: Mean of `</w:t>
-      </w:r>
-      <w:proofErr w:type="gramStart"/>
-      <w:r>
-        <w:t>self.weighted</w:t>
-      </w:r>
-      <w:proofErr w:type="gramEnd"/>
-      <w:r>
-        <w:t>_reflectance` at multiple angles</w:t>
+        <w:t xml:space="preserve">  angular performance: Mean of `self.weighted_reflectance` at multiple angles</w:t>
       </w:r>
     </w:p>
     <w:p>
@@ -1179,15 +1039,7 @@
         <w:ind w:left="720"/>
       </w:pPr>
       <w:r>
-        <w:t xml:space="preserve">  manufacturing cost: `</w:t>
-      </w:r>
-      <w:proofErr w:type="gramStart"/>
-      <w:r>
-        <w:t>self.calculate</w:t>
-      </w:r>
-      <w:proofErr w:type="gramEnd"/>
-      <w:r>
-        <w:t>_manufacturing_cost(params)`</w:t>
+        <w:t xml:space="preserve">  manufacturing cost: `self.calculate_manufacturing_cost(params)`</w:t>
       </w:r>
     </w:p>
     <w:p>
@@ -1196,15 +1048,7 @@
         <w:ind w:left="720"/>
       </w:pPr>
       <w:r>
-        <w:t xml:space="preserve">  manufacturing yield: `</w:t>
-      </w:r>
-      <w:proofErr w:type="gramStart"/>
-      <w:r>
-        <w:t>self.calculate</w:t>
-      </w:r>
-      <w:proofErr w:type="gramEnd"/>
-      <w:r>
-        <w:t>_manufacturing_yield(params)`</w:t>
+        <w:t xml:space="preserve">  manufacturing yield: `self.calculate_manufacturing_yield(params)`</w:t>
       </w:r>
     </w:p>
     <w:p>
@@ -1213,15 +1057,7 @@
         <w:ind w:left="720"/>
       </w:pPr>
       <w:r>
-        <w:t xml:space="preserve">  lifetime retention: `</w:t>
-      </w:r>
-      <w:proofErr w:type="gramStart"/>
-      <w:r>
-        <w:t>self.calculate</w:t>
-      </w:r>
-      <w:proofErr w:type="gramEnd"/>
-      <w:r>
-        <w:t>_lifetime_performance(params)`</w:t>
+        <w:t xml:space="preserve">  lifetime retention: `self.calculate_lifetime_performance(params)`</w:t>
       </w:r>
     </w:p>
     <w:p>
@@ -1236,15 +1072,7 @@
         <w:tab/>
       </w:r>
       <w:r>
-        <w:t>manufacturability penalty: `</w:t>
-      </w:r>
-      <w:proofErr w:type="gramStart"/>
-      <w:r>
-        <w:t>self.manufacturing</w:t>
-      </w:r>
-      <w:proofErr w:type="gramEnd"/>
-      <w:r>
-        <w:t>_warnings(params)`</w:t>
+        <w:t>manufacturability penalty: `self.manufacturing_warnings(params)`</w:t>
       </w:r>
     </w:p>
     <w:p>
@@ -1318,15 +1146,7 @@
         <w:spacing w:after="0"/>
       </w:pPr>
       <w:r>
-        <w:t>How:  Append to `all_results` and `</w:t>
-      </w:r>
-      <w:proofErr w:type="gramStart"/>
-      <w:r>
-        <w:t>sim.optimization</w:t>
-      </w:r>
-      <w:proofErr w:type="gramEnd"/>
-      <w:r>
-        <w:t>_history`</w:t>
+        <w:t>How:  Append to `all_results` and `sim.optimization_history`</w:t>
       </w:r>
     </w:p>
     <w:p>
@@ -1363,29 +1183,8 @@
         <w:spacing w:after="0"/>
       </w:pPr>
       <w:r>
-        <w:t>How:  `best_profile = min(</w:t>
-      </w:r>
-      <w:proofErr w:type="gramStart"/>
-      <w:r>
-        <w:t>results.items</w:t>
-      </w:r>
-      <w:proofErr w:type="gramEnd"/>
-      <w:r>
-        <w:t>(), key=lambda x: x[</w:t>
-      </w:r>
-      <w:proofErr w:type="gramStart"/>
-      <w:r>
-        <w:t>1][</w:t>
-      </w:r>
-      <w:proofErr w:type="gramEnd"/>
-      <w:r>
-        <w:t>'reflectance'</w:t>
-      </w:r>
-      <w:proofErr w:type="gramStart"/>
-      <w:r>
-        <w:t>])`</w:t>
-      </w:r>
-      <w:proofErr w:type="gramEnd"/>
+        <w:t>How:  `best_profile = min(results.items(), key=lambda x: x[1]['reflectance'])`</w:t>
+      </w:r>
     </w:p>
     <w:p>
       <w:pPr>
@@ -1421,29 +1220,8 @@
         <w:spacing w:after="0"/>
       </w:pPr>
       <w:r>
-        <w:t>How: `</w:t>
-      </w:r>
-      <w:proofErr w:type="gramStart"/>
-      <w:r>
-        <w:t>sim.calculate</w:t>
-      </w:r>
-      <w:proofErr w:type="gramEnd"/>
-      <w:r>
-        <w:t>_comprehensive_lifetime(best_profile[</w:t>
-      </w:r>
-      <w:proofErr w:type="gramStart"/>
-      <w:r>
-        <w:t>1][</w:t>
-      </w:r>
-      <w:proofErr w:type="gramEnd"/>
-      <w:r>
-        <w:t>'parameters'</w:t>
-      </w:r>
-      <w:proofErr w:type="gramStart"/>
-      <w:r>
-        <w:t>])`</w:t>
-      </w:r>
-      <w:proofErr w:type="gramEnd"/>
+        <w:t>How: `sim.calculate_comprehensive_lifetime(best_profile[1]['parameters'])`</w:t>
+      </w:r>
     </w:p>
     <w:p>
       <w:pPr>
@@ -1597,15 +1375,7 @@
         <w:spacing w:after="0"/>
       </w:pPr>
       <w:r>
-        <w:t>How:  `</w:t>
-      </w:r>
-      <w:proofErr w:type="gramStart"/>
-      <w:r>
-        <w:t>sim.plot</w:t>
-      </w:r>
-      <w:proofErr w:type="gramEnd"/>
-      <w:r>
-        <w:t>_3d_structure(...)`</w:t>
+        <w:t>How:  `sim.plot_3d_structure(...)`</w:t>
       </w:r>
     </w:p>
     <w:p>
@@ -1642,15 +1412,7 @@
         <w:spacing w:after="0"/>
       </w:pPr>
       <w:r>
-        <w:t>How:  `</w:t>
-      </w:r>
-      <w:proofErr w:type="gramStart"/>
-      <w:r>
-        <w:t>sim.manufacturing</w:t>
-      </w:r>
-      <w:proofErr w:type="gramEnd"/>
-      <w:r>
-        <w:t>_warnings(...)`</w:t>
+        <w:t>How:  `sim.manufacturing_warnings(...)`</w:t>
       </w:r>
     </w:p>
     <w:p>
@@ -1688,15 +1450,7 @@
       </w:pPr>
       <w:r>
         <w:lastRenderedPageBreak/>
-        <w:t>How:  `</w:t>
-      </w:r>
-      <w:proofErr w:type="gramStart"/>
-      <w:r>
-        <w:t>sim.plot</w:t>
-      </w:r>
-      <w:proofErr w:type="gramEnd"/>
-      <w:r>
-        <w:t>_literature_comparison(...)`</w:t>
+        <w:t>How:  `sim.plot_literature_comparison(...)`</w:t>
       </w:r>
     </w:p>
     <w:p>
@@ -1770,15 +1524,7 @@
         <w:spacing w:after="0"/>
       </w:pPr>
       <w:r>
-        <w:t>How:  `</w:t>
-      </w:r>
-      <w:proofErr w:type="gramStart"/>
-      <w:r>
-        <w:t>sim.generate</w:t>
-      </w:r>
-      <w:proofErr w:type="gramEnd"/>
-      <w:r>
-        <w:t>_txt_summary(...)`</w:t>
+        <w:t>How:  `sim.generate_txt_summary(...)`</w:t>
       </w:r>
     </w:p>
     <w:p>
@@ -1889,15 +1635,7 @@
         <w:spacing w:after="0"/>
       </w:pPr>
       <w:r>
-        <w:t>How:  `</w:t>
-      </w:r>
-      <w:proofErr w:type="gramStart"/>
-      <w:r>
-        <w:t>sim.generate</w:t>
-      </w:r>
-      <w:proofErr w:type="gramEnd"/>
-      <w:r>
-        <w:t>_txt_summary(...)`</w:t>
+        <w:t>How:  `sim.generate_txt_summary(...)`</w:t>
       </w:r>
     </w:p>
     <w:p>
@@ -1940,15 +1678,7 @@
         <w:t>:</w:t>
       </w:r>
       <w:r>
-        <w:t xml:space="preserve">  `</w:t>
-      </w:r>
-      <w:proofErr w:type="gramStart"/>
-      <w:r>
-        <w:t>sim.plot</w:t>
-      </w:r>
-      <w:proofErr w:type="gramEnd"/>
-      <w:r>
-        <w:t>_sensitivity_heatmap(...)`</w:t>
+        <w:t xml:space="preserve">  `sim.plot_sensitivity_heatmap(...)`</w:t>
       </w:r>
     </w:p>
     <w:p>
@@ -1985,15 +1715,7 @@
         <w:spacing w:after="0"/>
       </w:pPr>
       <w:r>
-        <w:t>How: `</w:t>
-      </w:r>
-      <w:proofErr w:type="gramStart"/>
-      <w:r>
-        <w:t>sim.plot</w:t>
-      </w:r>
-      <w:proofErr w:type="gramEnd"/>
-      <w:r>
-        <w:t>_3d_reflectance_surface(...)`</w:t>
+        <w:t>How: `sim.plot_3d_reflectance_surface(...)`</w:t>
       </w:r>
     </w:p>
     <w:p>
@@ -2030,15 +1752,7 @@
         <w:spacing w:after="0"/>
       </w:pPr>
       <w:r>
-        <w:t>How:  `</w:t>
-      </w:r>
-      <w:proofErr w:type="gramStart"/>
-      <w:r>
-        <w:t>sim.plot</w:t>
-      </w:r>
-      <w:proofErr w:type="gramEnd"/>
-      <w:r>
-        <w:t>_parallel_coordinates(...)`</w:t>
+        <w:t>How:  `sim.plot_parallel_coordinates(...)`</w:t>
       </w:r>
     </w:p>
     <w:p>
@@ -2075,15 +1789,7 @@
         <w:spacing w:after="0"/>
       </w:pPr>
       <w:r>
-        <w:t>How:  `</w:t>
-      </w:r>
-      <w:proofErr w:type="gramStart"/>
-      <w:r>
-        <w:t>sim.plot</w:t>
-      </w:r>
-      <w:proofErr w:type="gramEnd"/>
-      <w:r>
-        <w:t>_all(...)`</w:t>
+        <w:t>How:  `sim.plot_all(...)`</w:t>
       </w:r>
     </w:p>
     <w:p>
@@ -2120,15 +1826,7 @@
         <w:spacing w:after="0"/>
       </w:pPr>
       <w:r>
-        <w:t>How:  `</w:t>
-      </w:r>
-      <w:proofErr w:type="gramStart"/>
-      <w:r>
-        <w:t>sim.generate</w:t>
-      </w:r>
-      <w:proofErr w:type="gramEnd"/>
-      <w:r>
-        <w:t>_ml_data(...)`, `plot_learning_curve(...)`</w:t>
+        <w:t>How:  `sim.generate_ml_data(...)`, `plot_learning_curve(...)`</w:t>
       </w:r>
     </w:p>
     <w:p>
@@ -2165,15 +1863,7 @@
         <w:spacing w:after="0"/>
       </w:pPr>
       <w:r>
-        <w:t>How: `</w:t>
-      </w:r>
-      <w:proofErr w:type="gramStart"/>
-      <w:r>
-        <w:t>sim.plot</w:t>
-      </w:r>
-      <w:proofErr w:type="gramEnd"/>
-      <w:r>
-        <w:t>_angular_response(...)`</w:t>
+        <w:t>How: `sim.plot_angular_response(...)`</w:t>
       </w:r>
     </w:p>
     <w:p>
@@ -2210,23 +1900,7 @@
         <w:spacing w:after="0"/>
       </w:pPr>
       <w:r>
-        <w:t>How:  `</w:t>
-      </w:r>
-      <w:proofErr w:type="gramStart"/>
-      <w:r>
-        <w:t>sim.plot</w:t>
-      </w:r>
-      <w:proofErr w:type="gramEnd"/>
-      <w:r>
-        <w:t>_profile_</w:t>
-      </w:r>
-      <w:proofErr w:type="gramStart"/>
-      <w:r>
-        <w:t>shapes(</w:t>
-      </w:r>
-      <w:proofErr w:type="gramEnd"/>
-      <w:r>
-        <w:t>)`</w:t>
+        <w:t>How:  `sim.plot_profile_shapes()`</w:t>
       </w:r>
     </w:p>
     <w:p>
@@ -2263,29 +1937,8 @@
         <w:spacing w:after="0"/>
       </w:pPr>
       <w:r>
-        <w:t>How:  `</w:t>
-      </w:r>
-      <w:proofErr w:type="gramStart"/>
-      <w:r>
-        <w:t>sim.advanced</w:t>
-      </w:r>
-      <w:proofErr w:type="gramEnd"/>
-      <w:r>
-        <w:t>_ml_</w:t>
-      </w:r>
-      <w:proofErr w:type="gramStart"/>
-      <w:r>
-        <w:t>workflow(</w:t>
-      </w:r>
-      <w:proofErr w:type="gramEnd"/>
-      <w:r>
-        <w:t xml:space="preserve">X, </w:t>
-      </w:r>
-      <w:proofErr w:type="gramStart"/>
-      <w:r>
-        <w:t>y)`</w:t>
-      </w:r>
-      <w:proofErr w:type="gramEnd"/>
+        <w:t>How:  `sim.advanced_ml_workflow(X, y)`</w:t>
+      </w:r>
     </w:p>
     <w:p>
       <w:pPr>
@@ -6490,21 +6143,7 @@
               <w:rPr>
                 <w:rFonts w:ascii="Times New Roman" w:hAnsi="Times New Roman" w:cs="Times New Roman"/>
               </w:rPr>
-              <w:t xml:space="preserve">Bounds = </w:t>
-            </w:r>
-            <w:proofErr w:type="gramStart"/>
-            <w:r>
-              <w:rPr>
-                <w:rFonts w:ascii="Times New Roman" w:hAnsi="Times New Roman" w:cs="Times New Roman"/>
-              </w:rPr>
-              <w:t>f(</w:t>
-            </w:r>
-            <w:proofErr w:type="gramEnd"/>
-            <w:r>
-              <w:rPr>
-                <w:rFonts w:ascii="Times New Roman" w:hAnsi="Times New Roman" w:cs="Times New Roman"/>
-              </w:rPr>
-              <w:t>previous best, ± margin, global limits)</w:t>
+              <w:t>Bounds = f(previous best, ± margin, global limits)</w:t>
             </w:r>
           </w:p>
         </w:tc>
@@ -9311,18 +8950,8 @@
           <w:bCs/>
           <w:u w:val="single"/>
         </w:rPr>
-        <w:t>profile_</w:t>
-      </w:r>
-      <w:proofErr w:type="gramStart"/>
-      <w:r>
-        <w:rPr>
-          <w:b/>
-          <w:bCs/>
-          <w:u w:val="single"/>
-        </w:rPr>
-        <w:t>comparison.json</w:t>
-      </w:r>
-      <w:proofErr w:type="gramEnd"/>
+        <w:t>profile_comparison.json</w:t>
+      </w:r>
     </w:p>
     <w:p>
       <w:pPr>
@@ -9752,7 +9381,7 @@
         <w:t xml:space="preserve"> </w:t>
       </w:r>
       <w:r>
-        <w:t>Similar to the first plot, but may use a different profile or sampling.</w:t>
+        <w:t>Similar to the first plot</w:t>
       </w:r>
     </w:p>
     <w:p>

</xml_diff>